<commit_message>
Added GIT info to Pflichtenheft.docx and therefore deleted Pflichteheft PDF
</commit_message>
<xml_diff>
--- a/src/main/resources/at/javatetris/project/javatetris/Pflichtenheft/JavaTetris_Pflichtenheft.docx
+++ b/src/main/resources/at/javatetris/project/javatetris/Pflichtenheft/JavaTetris_Pflichtenheft.docx
@@ -2032,6 +2032,77 @@
         <w:ind w:left="578" w:hanging="578"/>
         <w:jc w:val="both"/>
       </w:pPr>
+      <w:r>
+        <w:t>GIT</w:t>
+      </w:r>
+    </w:p>
+    <w:p>
+      <w:r>
+        <w:t>Das Projekt kann auf dem Schul-</w:t>
+      </w:r>
+      <w:proofErr w:type="spellStart"/>
+      <w:r>
+        <w:t>Git</w:t>
+      </w:r>
+      <w:proofErr w:type="spellEnd"/>
+      <w:r>
+        <w:t xml:space="preserve">-Server unter </w:t>
+      </w:r>
+      <w:r>
+        <w:t>„2</w:t>
+      </w:r>
+      <w:r>
+        <w:t>1_2ci/</w:t>
+      </w:r>
+      <w:proofErr w:type="spellStart"/>
+      <w:r>
+        <w:t>public</w:t>
+      </w:r>
+      <w:proofErr w:type="spellEnd"/>
+      <w:r>
+        <w:t>/projekt02_JavaTetris</w:t>
+      </w:r>
+      <w:r>
+        <w:t xml:space="preserve">“ </w:t>
+      </w:r>
+      <w:r>
+        <w:t xml:space="preserve">und </w:t>
+      </w:r>
+      <w:r>
+        <w:t xml:space="preserve">unter </w:t>
+      </w:r>
+      <w:hyperlink r:id="rId15" w:history="1">
+        <w:r>
+          <w:rPr>
+            <w:rStyle w:val="Hyperlink"/>
+            <w:rFonts w:ascii="Trebuchet MS" w:hAnsi="Trebuchet MS"/>
+            <w:sz w:val="20"/>
+          </w:rPr>
+          <w:t>https://github.com/EinSev/JavaTetris</w:t>
+        </w:r>
+      </w:hyperlink>
+      <w:r>
+        <w:t xml:space="preserve"> </w:t>
+      </w:r>
+      <w:r>
+        <w:t>gefunden werden.</w:t>
+      </w:r>
+    </w:p>
+    <w:p>
+      <w:pPr>
+        <w:pStyle w:val="Heading2"/>
+        <w:numPr>
+          <w:ilvl w:val="1"/>
+          <w:numId w:val="13"/>
+        </w:numPr>
+        <w:tabs>
+          <w:tab w:val="clear" w:pos="510"/>
+          <w:tab w:val="clear" w:pos="1008"/>
+        </w:tabs>
+        <w:spacing w:after="240" w:line="240" w:lineRule="auto"/>
+        <w:ind w:left="578" w:hanging="578"/>
+        <w:jc w:val="both"/>
+      </w:pPr>
       <w:bookmarkStart w:id="12" w:name="_Toc95901704"/>
       <w:r>
         <w:t>GUI</w:t>
@@ -2169,7 +2240,7 @@
                     <pic:cNvPicPr/>
                   </pic:nvPicPr>
                   <pic:blipFill rotWithShape="1">
-                    <a:blip r:embed="rId15"/>
+                    <a:blip r:embed="rId16"/>
                     <a:srcRect t="979" r="4743" b="1"/>
                     <a:stretch/>
                   </pic:blipFill>
@@ -2230,7 +2301,7 @@
                     <pic:cNvPicPr/>
                   </pic:nvPicPr>
                   <pic:blipFill rotWithShape="1">
-                    <a:blip r:embed="rId16"/>
+                    <a:blip r:embed="rId17"/>
                     <a:srcRect t="2346"/>
                     <a:stretch/>
                   </pic:blipFill>
@@ -2356,22 +2427,14 @@
       <w:r>
         <w:t xml:space="preserve">iehe auch </w:t>
       </w:r>
-      <w:hyperlink r:id="rId17" w:history="1">
+      <w:hyperlink r:id="rId18" w:history="1">
         <w:r>
           <w:rPr>
             <w:rStyle w:val="Hyperlink"/>
             <w:rFonts w:ascii="Trebuchet MS" w:hAnsi="Trebuchet MS"/>
             <w:sz w:val="20"/>
           </w:rPr>
-          <w:t>hie</w:t>
-        </w:r>
-        <w:r>
-          <w:rPr>
-            <w:rStyle w:val="Hyperlink"/>
-            <w:rFonts w:ascii="Trebuchet MS" w:hAnsi="Trebuchet MS"/>
-            <w:sz w:val="20"/>
-          </w:rPr>
-          <w:t>r</w:t>
+          <w:t>hier</w:t>
         </w:r>
       </w:hyperlink>
     </w:p>
@@ -2403,7 +2466,7 @@
                     <pic:cNvPicPr/>
                   </pic:nvPicPr>
                   <pic:blipFill>
-                    <a:blip r:embed="rId18"/>
+                    <a:blip r:embed="rId19"/>
                     <a:stretch>
                       <a:fillRect/>
                     </a:stretch>
@@ -2519,7 +2582,7 @@
                     <pic:cNvPicPr/>
                   </pic:nvPicPr>
                   <pic:blipFill>
-                    <a:blip r:embed="rId19"/>
+                    <a:blip r:embed="rId20"/>
                     <a:stretch>
                       <a:fillRect/>
                     </a:stretch>
@@ -2581,7 +2644,7 @@
                     <pic:cNvPicPr/>
                   </pic:nvPicPr>
                   <pic:blipFill>
-                    <a:blip r:embed="rId20"/>
+                    <a:blip r:embed="rId21"/>
                     <a:stretch>
                       <a:fillRect/>
                     </a:stretch>
@@ -2645,7 +2708,7 @@
                     <pic:cNvPicPr/>
                   </pic:nvPicPr>
                   <pic:blipFill>
-                    <a:blip r:embed="rId21"/>
+                    <a:blip r:embed="rId22"/>
                     <a:stretch>
                       <a:fillRect/>
                     </a:stretch>
@@ -2690,7 +2753,7 @@
                     <pic:cNvPicPr/>
                   </pic:nvPicPr>
                   <pic:blipFill>
-                    <a:blip r:embed="rId22"/>
+                    <a:blip r:embed="rId23"/>
                     <a:stretch>
                       <a:fillRect/>
                     </a:stretch>
@@ -2745,7 +2808,7 @@
                     <pic:cNvPicPr/>
                   </pic:nvPicPr>
                   <pic:blipFill>
-                    <a:blip r:embed="rId23"/>
+                    <a:blip r:embed="rId24"/>
                     <a:stretch>
                       <a:fillRect/>
                     </a:stretch>
@@ -2767,8 +2830,8 @@
       </w:r>
     </w:p>
     <w:sectPr>
-      <w:headerReference w:type="default" r:id="rId24"/>
-      <w:footerReference w:type="default" r:id="rId25"/>
+      <w:headerReference w:type="default" r:id="rId25"/>
+      <w:footerReference w:type="default" r:id="rId26"/>
       <w:pgSz w:w="11906" w:h="16838"/>
       <w:pgMar w:top="-2127" w:right="1134" w:bottom="709" w:left="1134" w:header="851" w:footer="992" w:gutter="0"/>
       <w:cols w:space="708"/>
@@ -2863,7 +2926,7 @@
                       <a:effectLst/>
                       <a:extLst>
                         <a:ext uri="{C572A759-6A51-4108-AA02-DFA0A04FC94B}">
-                          <ma14:wrappingTextBoxFlag xmlns="" xmlns:ma14="http://schemas.microsoft.com/office/mac/drawingml/2011/main" xmlns:w="http://schemas.openxmlformats.org/wordprocessingml/2006/main" xmlns:w10="urn:schemas-microsoft-com:office:word" xmlns:v="urn:schemas-microsoft-com:vml" xmlns:o="urn:schemas-microsoft-com:office:office" xmlns:arto="http://schemas.microsoft.com/office/word/2006/arto"/>
+                          <ma14:wrappingTextBoxFlag xmlns:arto="http://schemas.microsoft.com/office/word/2006/arto" xmlns:o="urn:schemas-microsoft-com:office:office" xmlns:v="urn:schemas-microsoft-com:vml" xmlns:w10="urn:schemas-microsoft-com:office:word" xmlns:w="http://schemas.openxmlformats.org/wordprocessingml/2006/main" xmlns:ma14="http://schemas.microsoft.com/office/mac/drawingml/2011/main" xmlns=""/>
                         </a:ext>
                       </a:extLst>
                     </wps:spPr>
@@ -2949,7 +3012,7 @@
             </wp:anchor>
           </w:drawing>
         </mc:Choice>
-        <mc:Fallback xmlns:arto="http://schemas.microsoft.com/office/word/2006/arto">
+        <mc:Fallback>
           <w:pict>
             <v:shapetype w14:anchorId="3F3BC17F" id="_x0000_t202" coordsize="21600,21600" o:spt="202" path="m,l,21600r21600,l21600,xe">
               <v:stroke joinstyle="miter"/>
@@ -3055,7 +3118,7 @@
                       <a:effectLst/>
                       <a:extLst>
                         <a:ext uri="{C572A759-6A51-4108-AA02-DFA0A04FC94B}">
-                          <ma14:wrappingTextBoxFlag xmlns="" xmlns:ma14="http://schemas.microsoft.com/office/mac/drawingml/2011/main" xmlns:w="http://schemas.openxmlformats.org/wordprocessingml/2006/main" xmlns:w10="urn:schemas-microsoft-com:office:word" xmlns:v="urn:schemas-microsoft-com:vml" xmlns:o="urn:schemas-microsoft-com:office:office" xmlns:arto="http://schemas.microsoft.com/office/word/2006/arto"/>
+                          <ma14:wrappingTextBoxFlag xmlns:arto="http://schemas.microsoft.com/office/word/2006/arto" xmlns:o="urn:schemas-microsoft-com:office:office" xmlns:v="urn:schemas-microsoft-com:vml" xmlns:w10="urn:schemas-microsoft-com:office:word" xmlns:w="http://schemas.openxmlformats.org/wordprocessingml/2006/main" xmlns:ma14="http://schemas.microsoft.com/office/mac/drawingml/2011/main" xmlns=""/>
                         </a:ext>
                       </a:extLst>
                     </wps:spPr>
@@ -3226,7 +3289,7 @@
             </wp:anchor>
           </w:drawing>
         </mc:Choice>
-        <mc:Fallback xmlns:arto="http://schemas.microsoft.com/office/word/2006/arto">
+        <mc:Fallback>
           <w:pict>
             <v:shape w14:anchorId="720AC035" id="Text Box 2" o:spid="_x0000_s1029" type="#_x0000_t202" style="position:absolute;margin-left:383.25pt;margin-top:9.3pt;width:108pt;height:27pt;z-index:251658247;visibility:visible;mso-wrap-style:square;mso-width-percent:0;mso-height-percent:0;mso-wrap-distance-left:9pt;mso-wrap-distance-top:0;mso-wrap-distance-right:9pt;mso-wrap-distance-bottom:0;mso-position-horizontal:absolute;mso-position-horizontal-relative:text;mso-position-vertical:absolute;mso-position-vertical-relative:text;mso-width-percent:0;mso-height-percent:0;mso-width-relative:page;mso-height-relative:page;v-text-anchor:top" o:gfxdata="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" filled="f" stroked="f">
               <v:textbox>
@@ -3251,7 +3314,7 @@
                     </w:r>
                     <w:r>
                       <w:rPr>
-                        <w:rStyle w:val="Seitenzahl"/>
+                        <w:rStyle w:val="PageNumber"/>
                         <w:rFonts w:ascii="Trebuchet MS" w:hAnsi="Trebuchet MS" w:cs="Arial"/>
                         <w:color w:val="595959" w:themeColor="text1" w:themeTint="A6"/>
                         <w:sz w:val="15"/>
@@ -3261,7 +3324,7 @@
                     </w:r>
                     <w:r>
                       <w:rPr>
-                        <w:rStyle w:val="Seitenzahl"/>
+                        <w:rStyle w:val="PageNumber"/>
                         <w:rFonts w:ascii="Trebuchet MS" w:hAnsi="Trebuchet MS" w:cs="Arial"/>
                         <w:color w:val="595959" w:themeColor="text1" w:themeTint="A6"/>
                         <w:sz w:val="15"/>
@@ -3271,7 +3334,7 @@
                     </w:r>
                     <w:r>
                       <w:rPr>
-                        <w:rStyle w:val="Seitenzahl"/>
+                        <w:rStyle w:val="PageNumber"/>
                         <w:rFonts w:ascii="Trebuchet MS" w:hAnsi="Trebuchet MS" w:cs="Arial"/>
                         <w:color w:val="595959" w:themeColor="text1" w:themeTint="A6"/>
                         <w:sz w:val="15"/>
@@ -3281,7 +3344,7 @@
                     </w:r>
                     <w:r>
                       <w:rPr>
-                        <w:rStyle w:val="Seitenzahl"/>
+                        <w:rStyle w:val="PageNumber"/>
                         <w:rFonts w:ascii="Trebuchet MS" w:hAnsi="Trebuchet MS" w:cs="Arial"/>
                         <w:noProof/>
                         <w:color w:val="595959" w:themeColor="text1" w:themeTint="A6"/>
@@ -3292,7 +3355,7 @@
                     </w:r>
                     <w:r>
                       <w:rPr>
-                        <w:rStyle w:val="Seitenzahl"/>
+                        <w:rStyle w:val="PageNumber"/>
                         <w:rFonts w:ascii="Trebuchet MS" w:hAnsi="Trebuchet MS" w:cs="Arial"/>
                         <w:color w:val="595959" w:themeColor="text1" w:themeTint="A6"/>
                         <w:sz w:val="15"/>
@@ -3302,7 +3365,7 @@
                     </w:r>
                     <w:r>
                       <w:rPr>
-                        <w:rStyle w:val="Seitenzahl"/>
+                        <w:rStyle w:val="PageNumber"/>
                         <w:rFonts w:ascii="Trebuchet MS" w:hAnsi="Trebuchet MS" w:cs="Arial"/>
                         <w:color w:val="595959" w:themeColor="text1" w:themeTint="A6"/>
                         <w:sz w:val="15"/>
@@ -3312,7 +3375,7 @@
                     </w:r>
                     <w:r>
                       <w:rPr>
-                        <w:rStyle w:val="Seitenzahl"/>
+                        <w:rStyle w:val="PageNumber"/>
                         <w:rFonts w:ascii="Trebuchet MS" w:hAnsi="Trebuchet MS" w:cs="Arial"/>
                         <w:color w:val="595959" w:themeColor="text1" w:themeTint="A6"/>
                         <w:sz w:val="15"/>
@@ -3322,7 +3385,7 @@
                     </w:r>
                     <w:r>
                       <w:rPr>
-                        <w:rStyle w:val="Seitenzahl"/>
+                        <w:rStyle w:val="PageNumber"/>
                         <w:rFonts w:ascii="Trebuchet MS" w:hAnsi="Trebuchet MS" w:cs="Arial"/>
                         <w:color w:val="595959" w:themeColor="text1" w:themeTint="A6"/>
                         <w:sz w:val="15"/>
@@ -3332,7 +3395,7 @@
                     </w:r>
                     <w:r>
                       <w:rPr>
-                        <w:rStyle w:val="Seitenzahl"/>
+                        <w:rStyle w:val="PageNumber"/>
                         <w:rFonts w:ascii="Trebuchet MS" w:hAnsi="Trebuchet MS" w:cs="Arial"/>
                         <w:color w:val="595959" w:themeColor="text1" w:themeTint="A6"/>
                         <w:sz w:val="15"/>
@@ -3342,7 +3405,7 @@
                     </w:r>
                     <w:r>
                       <w:rPr>
-                        <w:rStyle w:val="Seitenzahl"/>
+                        <w:rStyle w:val="PageNumber"/>
                         <w:rFonts w:ascii="Trebuchet MS" w:hAnsi="Trebuchet MS" w:cs="Arial"/>
                         <w:noProof/>
                         <w:color w:val="595959" w:themeColor="text1" w:themeTint="A6"/>
@@ -3353,7 +3416,7 @@
                     </w:r>
                     <w:r>
                       <w:rPr>
-                        <w:rStyle w:val="Seitenzahl"/>
+                        <w:rStyle w:val="PageNumber"/>
                         <w:rFonts w:ascii="Trebuchet MS" w:hAnsi="Trebuchet MS" w:cs="Arial"/>
                         <w:color w:val="595959" w:themeColor="text1" w:themeTint="A6"/>
                         <w:sz w:val="15"/>
@@ -3439,7 +3502,7 @@
                       <a:effectLst/>
                       <a:extLst>
                         <a:ext uri="{C572A759-6A51-4108-AA02-DFA0A04FC94B}">
-                          <ma14:wrappingTextBoxFlag xmlns="" xmlns:ma14="http://schemas.microsoft.com/office/mac/drawingml/2011/main" xmlns:w="http://schemas.openxmlformats.org/wordprocessingml/2006/main" xmlns:w10="urn:schemas-microsoft-com:office:word" xmlns:v="urn:schemas-microsoft-com:vml" xmlns:o="urn:schemas-microsoft-com:office:office" xmlns:arto="http://schemas.microsoft.com/office/word/2006/arto"/>
+                          <ma14:wrappingTextBoxFlag xmlns:arto="http://schemas.microsoft.com/office/word/2006/arto" xmlns:o="urn:schemas-microsoft-com:office:office" xmlns:v="urn:schemas-microsoft-com:vml" xmlns:w10="urn:schemas-microsoft-com:office:word" xmlns:w="http://schemas.openxmlformats.org/wordprocessingml/2006/main" xmlns:ma14="http://schemas.microsoft.com/office/mac/drawingml/2011/main" xmlns=""/>
                         </a:ext>
                       </a:extLst>
                     </wps:spPr>
@@ -3610,7 +3673,7 @@
             </wp:anchor>
           </w:drawing>
         </mc:Choice>
-        <mc:Fallback xmlns:arto="http://schemas.microsoft.com/office/word/2006/arto">
+        <mc:Fallback>
           <w:pict>
             <v:shapetype w14:anchorId="6F8D049D" id="_x0000_t202" coordsize="21600,21600" o:spt="202" path="m,l,21600r21600,l21600,xe">
               <v:stroke joinstyle="miter"/>
@@ -3639,7 +3702,7 @@
                     </w:r>
                     <w:r>
                       <w:rPr>
-                        <w:rStyle w:val="Seitenzahl"/>
+                        <w:rStyle w:val="PageNumber"/>
                         <w:rFonts w:ascii="Trebuchet MS" w:hAnsi="Trebuchet MS" w:cs="Arial"/>
                         <w:color w:val="595959" w:themeColor="text1" w:themeTint="A6"/>
                         <w:sz w:val="15"/>
@@ -3649,7 +3712,7 @@
                     </w:r>
                     <w:r>
                       <w:rPr>
-                        <w:rStyle w:val="Seitenzahl"/>
+                        <w:rStyle w:val="PageNumber"/>
                         <w:rFonts w:ascii="Trebuchet MS" w:hAnsi="Trebuchet MS" w:cs="Arial"/>
                         <w:color w:val="595959" w:themeColor="text1" w:themeTint="A6"/>
                         <w:sz w:val="15"/>
@@ -3659,7 +3722,7 @@
                     </w:r>
                     <w:r>
                       <w:rPr>
-                        <w:rStyle w:val="Seitenzahl"/>
+                        <w:rStyle w:val="PageNumber"/>
                         <w:rFonts w:ascii="Trebuchet MS" w:hAnsi="Trebuchet MS" w:cs="Arial"/>
                         <w:color w:val="595959" w:themeColor="text1" w:themeTint="A6"/>
                         <w:sz w:val="15"/>
@@ -3669,7 +3732,7 @@
                     </w:r>
                     <w:r>
                       <w:rPr>
-                        <w:rStyle w:val="Seitenzahl"/>
+                        <w:rStyle w:val="PageNumber"/>
                         <w:rFonts w:ascii="Trebuchet MS" w:hAnsi="Trebuchet MS" w:cs="Arial"/>
                         <w:noProof/>
                         <w:color w:val="595959" w:themeColor="text1" w:themeTint="A6"/>
@@ -3680,7 +3743,7 @@
                     </w:r>
                     <w:r>
                       <w:rPr>
-                        <w:rStyle w:val="Seitenzahl"/>
+                        <w:rStyle w:val="PageNumber"/>
                         <w:rFonts w:ascii="Trebuchet MS" w:hAnsi="Trebuchet MS" w:cs="Arial"/>
                         <w:color w:val="595959" w:themeColor="text1" w:themeTint="A6"/>
                         <w:sz w:val="15"/>
@@ -3690,7 +3753,7 @@
                     </w:r>
                     <w:r>
                       <w:rPr>
-                        <w:rStyle w:val="Seitenzahl"/>
+                        <w:rStyle w:val="PageNumber"/>
                         <w:rFonts w:ascii="Trebuchet MS" w:hAnsi="Trebuchet MS" w:cs="Arial"/>
                         <w:color w:val="595959" w:themeColor="text1" w:themeTint="A6"/>
                         <w:sz w:val="15"/>
@@ -3700,7 +3763,7 @@
                     </w:r>
                     <w:r>
                       <w:rPr>
-                        <w:rStyle w:val="Seitenzahl"/>
+                        <w:rStyle w:val="PageNumber"/>
                         <w:rFonts w:ascii="Trebuchet MS" w:hAnsi="Trebuchet MS" w:cs="Arial"/>
                         <w:color w:val="595959" w:themeColor="text1" w:themeTint="A6"/>
                         <w:sz w:val="15"/>
@@ -3710,7 +3773,7 @@
                     </w:r>
                     <w:r>
                       <w:rPr>
-                        <w:rStyle w:val="Seitenzahl"/>
+                        <w:rStyle w:val="PageNumber"/>
                         <w:rFonts w:ascii="Trebuchet MS" w:hAnsi="Trebuchet MS" w:cs="Arial"/>
                         <w:color w:val="595959" w:themeColor="text1" w:themeTint="A6"/>
                         <w:sz w:val="15"/>
@@ -3720,7 +3783,7 @@
                     </w:r>
                     <w:r>
                       <w:rPr>
-                        <w:rStyle w:val="Seitenzahl"/>
+                        <w:rStyle w:val="PageNumber"/>
                         <w:rFonts w:ascii="Trebuchet MS" w:hAnsi="Trebuchet MS" w:cs="Arial"/>
                         <w:color w:val="595959" w:themeColor="text1" w:themeTint="A6"/>
                         <w:sz w:val="15"/>
@@ -3730,7 +3793,7 @@
                     </w:r>
                     <w:r>
                       <w:rPr>
-                        <w:rStyle w:val="Seitenzahl"/>
+                        <w:rStyle w:val="PageNumber"/>
                         <w:rFonts w:ascii="Trebuchet MS" w:hAnsi="Trebuchet MS" w:cs="Arial"/>
                         <w:noProof/>
                         <w:color w:val="595959" w:themeColor="text1" w:themeTint="A6"/>
@@ -3741,7 +3804,7 @@
                     </w:r>
                     <w:r>
                       <w:rPr>
-                        <w:rStyle w:val="Seitenzahl"/>
+                        <w:rStyle w:val="PageNumber"/>
                         <w:rFonts w:ascii="Trebuchet MS" w:hAnsi="Trebuchet MS" w:cs="Arial"/>
                         <w:color w:val="595959" w:themeColor="text1" w:themeTint="A6"/>
                         <w:sz w:val="15"/>
@@ -3805,7 +3868,7 @@
                       <a:effectLst/>
                       <a:extLst>
                         <a:ext uri="{C572A759-6A51-4108-AA02-DFA0A04FC94B}">
-                          <ma14:wrappingTextBoxFlag xmlns="" xmlns:ma14="http://schemas.microsoft.com/office/mac/drawingml/2011/main" xmlns:w="http://schemas.openxmlformats.org/wordprocessingml/2006/main" xmlns:w10="urn:schemas-microsoft-com:office:word" xmlns:v="urn:schemas-microsoft-com:vml" xmlns:o="urn:schemas-microsoft-com:office:office" xmlns:arto="http://schemas.microsoft.com/office/word/2006/arto"/>
+                          <ma14:wrappingTextBoxFlag xmlns:arto="http://schemas.microsoft.com/office/word/2006/arto" xmlns:o="urn:schemas-microsoft-com:office:office" xmlns:v="urn:schemas-microsoft-com:vml" xmlns:w10="urn:schemas-microsoft-com:office:word" xmlns:w="http://schemas.openxmlformats.org/wordprocessingml/2006/main" xmlns:ma14="http://schemas.microsoft.com/office/mac/drawingml/2011/main" xmlns=""/>
                         </a:ext>
                       </a:extLst>
                     </wps:spPr>
@@ -3927,7 +3990,7 @@
             </wp:anchor>
           </w:drawing>
         </mc:Choice>
-        <mc:Fallback xmlns:arto="http://schemas.microsoft.com/office/word/2006/arto">
+        <mc:Fallback>
           <w:pict>
             <v:shape w14:anchorId="10F74626" id="_x0000_s1031" type="#_x0000_t202" style="position:absolute;margin-left:-8.95pt;margin-top:-2.7pt;width:441pt;height:20.5pt;z-index:251658240;visibility:visible;mso-wrap-style:square;mso-width-percent:0;mso-height-percent:0;mso-wrap-distance-left:9pt;mso-wrap-distance-top:0;mso-wrap-distance-right:9pt;mso-wrap-distance-bottom:0;mso-position-horizontal:absolute;mso-position-horizontal-relative:text;mso-position-vertical:absolute;mso-position-vertical-relative:text;mso-width-percent:0;mso-height-percent:0;mso-width-relative:margin;mso-height-relative:margin;v-text-anchor:top" o:gfxdata="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" filled="f" stroked="f">
               <v:textbox>
@@ -4213,10 +4276,10 @@
                             <a:effectLst/>
                             <a:extLst>
                               <a:ext uri="{FAA26D3D-D897-4be2-8F04-BA451C77F1D7}">
-                                <ma14:placeholderFlag xmlns:pic="http://schemas.openxmlformats.org/drawingml/2006/picture" xmlns:a14="http://schemas.microsoft.com/office/drawing/2010/main" xmlns:o="urn:schemas-microsoft-com:office:office" xmlns:v="urn:schemas-microsoft-com:vml" xmlns:w10="urn:schemas-microsoft-com:office:word" xmlns:w="http://schemas.openxmlformats.org/wordprocessingml/2006/main" xmlns:ma14="http://schemas.microsoft.com/office/mac/drawingml/2011/main" xmlns="" xmlns:arto="http://schemas.microsoft.com/office/word/2006/arto"/>
+                                <ma14:placeholderFlag xmlns:arto="http://schemas.microsoft.com/office/word/2006/arto" xmlns="" xmlns:ma14="http://schemas.microsoft.com/office/mac/drawingml/2011/main" xmlns:w="http://schemas.openxmlformats.org/wordprocessingml/2006/main" xmlns:w10="urn:schemas-microsoft-com:office:word" xmlns:v="urn:schemas-microsoft-com:vml" xmlns:o="urn:schemas-microsoft-com:office:office" xmlns:a14="http://schemas.microsoft.com/office/drawing/2010/main" xmlns:pic="http://schemas.openxmlformats.org/drawingml/2006/picture"/>
                               </a:ext>
                               <a:ext uri="{C572A759-6A51-4108-AA02-DFA0A04FC94B}">
-                                <ma14:wrappingTextBoxFlag xmlns:pic="http://schemas.openxmlformats.org/drawingml/2006/picture" xmlns:a14="http://schemas.microsoft.com/office/drawing/2010/main" xmlns:o="urn:schemas-microsoft-com:office:office" xmlns:v="urn:schemas-microsoft-com:vml" xmlns:w10="urn:schemas-microsoft-com:office:word" xmlns:w="http://schemas.openxmlformats.org/wordprocessingml/2006/main" xmlns:ma14="http://schemas.microsoft.com/office/mac/drawingml/2011/main" xmlns="" xmlns:arto="http://schemas.microsoft.com/office/word/2006/arto"/>
+                                <ma14:wrappingTextBoxFlag xmlns:arto="http://schemas.microsoft.com/office/word/2006/arto" xmlns="" xmlns:ma14="http://schemas.microsoft.com/office/mac/drawingml/2011/main" xmlns:w="http://schemas.openxmlformats.org/wordprocessingml/2006/main" xmlns:w10="urn:schemas-microsoft-com:office:word" xmlns:v="urn:schemas-microsoft-com:vml" xmlns:o="urn:schemas-microsoft-com:office:office" xmlns:a14="http://schemas.microsoft.com/office/drawing/2010/main" xmlns:pic="http://schemas.openxmlformats.org/drawingml/2006/picture"/>
                               </a:ext>
                             </a:extLst>
                           </wps:spPr>
@@ -4278,7 +4341,7 @@
                   </wp:anchor>
                 </w:drawing>
               </mc:Choice>
-              <mc:Fallback xmlns:arto="http://schemas.microsoft.com/office/word/2006/arto">
+              <mc:Fallback>
                 <w:pict>
                   <v:shapetype w14:anchorId="0177E418" id="_x0000_t202" coordsize="21600,21600" o:spt="202" path="m,l,21600r21600,l21600,xe">
                     <v:stroke joinstyle="miter"/>
@@ -4328,7 +4391,7 @@
               <w:lang w:val="de-AT" w:eastAsia="de-AT"/>
             </w:rPr>
             <w:drawing>
-              <wp:anchor distT="0" distB="0" distL="114300" distR="114300" simplePos="0" relativeHeight="251664392" behindDoc="0" locked="0" layoutInCell="1" allowOverlap="1" wp14:anchorId="242DB3C7" wp14:editId="08568C06">
+              <wp:anchor distT="0" distB="0" distL="114300" distR="114300" simplePos="0" relativeHeight="251658248" behindDoc="0" locked="0" layoutInCell="1" allowOverlap="1" wp14:anchorId="242DB3C7" wp14:editId="08568C06">
                 <wp:simplePos x="0" y="0"/>
                 <wp:positionH relativeFrom="column">
                   <wp:posOffset>2905760</wp:posOffset>
@@ -4385,7 +4448,7 @@
                         </a:ln>
                         <a:extLst>
                           <a:ext uri="{FAA26D3D-D897-4be2-8F04-BA451C77F1D7}">
-                            <ma14:placeholderFlag xmlns:a14="http://schemas.microsoft.com/office/drawing/2010/main" xmlns="" xmlns:mo="http://schemas.microsoft.com/office/mac/office/2008/main" xmlns:mv="urn:schemas-microsoft-com:mac:vml" xmlns:o="urn:schemas-microsoft-com:office:office" xmlns:v="urn:schemas-microsoft-com:vml" xmlns:w10="urn:schemas-microsoft-com:office:word" xmlns:w="http://schemas.openxmlformats.org/wordprocessingml/2006/main" xmlns:ma14="http://schemas.microsoft.com/office/mac/drawingml/2011/main" xmlns:ve="http://schemas.openxmlformats.org/markup-compatibility/2006" xmlns:arto="http://schemas.microsoft.com/office/word/2006/arto"/>
+                            <ma14:placeholderFlag xmlns:arto="http://schemas.microsoft.com/office/word/2006/arto" xmlns:ve="http://schemas.openxmlformats.org/markup-compatibility/2006" xmlns:ma14="http://schemas.microsoft.com/office/mac/drawingml/2011/main" xmlns:w="http://schemas.openxmlformats.org/wordprocessingml/2006/main" xmlns:w10="urn:schemas-microsoft-com:office:word" xmlns:v="urn:schemas-microsoft-com:vml" xmlns:o="urn:schemas-microsoft-com:office:office" xmlns:mv="urn:schemas-microsoft-com:mac:vml" xmlns:mo="http://schemas.microsoft.com/office/mac/office/2008/main" xmlns="" xmlns:a14="http://schemas.microsoft.com/office/drawing/2010/main"/>
                           </a:ext>
                         </a:extLst>
                       </pic:spPr>
@@ -4444,10 +4507,10 @@
                             <a:effectLst/>
                             <a:extLst>
                               <a:ext uri="{FAA26D3D-D897-4be2-8F04-BA451C77F1D7}">
-                                <ma14:placeholderFlag xmlns:pic="http://schemas.openxmlformats.org/drawingml/2006/picture" xmlns:a14="http://schemas.microsoft.com/office/drawing/2010/main" xmlns:o="urn:schemas-microsoft-com:office:office" xmlns:v="urn:schemas-microsoft-com:vml" xmlns:w10="urn:schemas-microsoft-com:office:word" xmlns:w="http://schemas.openxmlformats.org/wordprocessingml/2006/main" xmlns:ma14="http://schemas.microsoft.com/office/mac/drawingml/2011/main" xmlns="" xmlns:arto="http://schemas.microsoft.com/office/word/2006/arto"/>
+                                <ma14:placeholderFlag xmlns:arto="http://schemas.microsoft.com/office/word/2006/arto" xmlns="" xmlns:ma14="http://schemas.microsoft.com/office/mac/drawingml/2011/main" xmlns:w="http://schemas.openxmlformats.org/wordprocessingml/2006/main" xmlns:w10="urn:schemas-microsoft-com:office:word" xmlns:v="urn:schemas-microsoft-com:vml" xmlns:o="urn:schemas-microsoft-com:office:office" xmlns:a14="http://schemas.microsoft.com/office/drawing/2010/main" xmlns:pic="http://schemas.openxmlformats.org/drawingml/2006/picture"/>
                               </a:ext>
                               <a:ext uri="{C572A759-6A51-4108-AA02-DFA0A04FC94B}">
-                                <ma14:wrappingTextBoxFlag xmlns:pic="http://schemas.openxmlformats.org/drawingml/2006/picture" xmlns:a14="http://schemas.microsoft.com/office/drawing/2010/main" xmlns:o="urn:schemas-microsoft-com:office:office" xmlns:v="urn:schemas-microsoft-com:vml" xmlns:w10="urn:schemas-microsoft-com:office:word" xmlns:w="http://schemas.openxmlformats.org/wordprocessingml/2006/main" xmlns:ma14="http://schemas.microsoft.com/office/mac/drawingml/2011/main" xmlns="" xmlns:arto="http://schemas.microsoft.com/office/word/2006/arto"/>
+                                <ma14:wrappingTextBoxFlag xmlns:arto="http://schemas.microsoft.com/office/word/2006/arto" xmlns="" xmlns:ma14="http://schemas.microsoft.com/office/mac/drawingml/2011/main" xmlns:w="http://schemas.openxmlformats.org/wordprocessingml/2006/main" xmlns:w10="urn:schemas-microsoft-com:office:word" xmlns:v="urn:schemas-microsoft-com:vml" xmlns:o="urn:schemas-microsoft-com:office:office" xmlns:a14="http://schemas.microsoft.com/office/drawing/2010/main" xmlns:pic="http://schemas.openxmlformats.org/drawingml/2006/picture"/>
                               </a:ext>
                             </a:extLst>
                           </wps:spPr>
@@ -4533,7 +4596,7 @@
                   </wp:anchor>
                 </w:drawing>
               </mc:Choice>
-              <mc:Fallback xmlns:arto="http://schemas.microsoft.com/office/word/2006/arto">
+              <mc:Fallback>
                 <w:pict>
                   <v:shape w14:anchorId="7B467487" id="Text Box 4" o:spid="_x0000_s1027" type="#_x0000_t202" style="position:absolute;margin-left:236.4pt;margin-top:3.05pt;width:180.3pt;height:27.9pt;z-index:-251658237;visibility:visible;mso-wrap-style:square;mso-width-percent:0;mso-height-percent:0;mso-wrap-distance-left:9pt;mso-wrap-distance-top:0;mso-wrap-distance-right:9pt;mso-wrap-distance-bottom:0;mso-position-horizontal:absolute;mso-position-horizontal-relative:text;mso-position-vertical:absolute;mso-position-vertical-relative:text;mso-width-percent:0;mso-height-percent:0;mso-width-relative:margin;mso-height-relative:margin;v-text-anchor:top" o:gfxdata="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" filled="f" stroked="f">
                     <v:textbox>
@@ -8223,6 +8286,9 @@
   <w:num w:numId="42">
     <w:abstractNumId w:val="29"/>
   </w:num>
+  <w:num w:numId="43">
+    <w:abstractNumId w:val="10"/>
+  </w:num>
 </w:numbering>
 </file>
 
@@ -8314,6 +8380,7 @@
     <w:lsdException w:name="Block Text" w:semiHidden="1" w:unhideWhenUsed="1"/>
     <w:lsdException w:name="Hyperlink" w:semiHidden="1" w:unhideWhenUsed="1"/>
     <w:lsdException w:name="FollowedHyperlink" w:semiHidden="1" w:unhideWhenUsed="1"/>
+    <w:lsdException w:name="Strong" w:uiPriority="22" w:qFormat="1"/>
     <w:lsdException w:name="Document Map" w:semiHidden="1" w:unhideWhenUsed="1"/>
     <w:lsdException w:name="Plain Text" w:semiHidden="1" w:unhideWhenUsed="1"/>
     <w:lsdException w:name="E-mail Signature" w:semiHidden="1" w:unhideWhenUsed="1"/>
@@ -8943,6 +9010,8 @@
   </w:style>
   <w:style w:type="character" w:styleId="Strong">
     <w:name w:val="Strong"/>
+    <w:uiPriority w:val="22"/>
+    <w:qFormat/>
     <w:rsid w:val="00BC1BA6"/>
     <w:rPr>
       <w:rFonts w:ascii="Arial" w:hAnsi="Arial"/>

</xml_diff>